<commit_message>
Actualización de modificaciones locales
</commit_message>
<xml_diff>
--- a/cluster-analysis/export/informe-plumones.docx
+++ b/cluster-analysis/export/informe-plumones.docx
@@ -85,7 +85,7 @@
         <w:rPr>
           <w:rStyle w:val="VerbatimChar"/>
         </w:rPr>
-        <w:t xml:space="preserve">##  Min.   : 600          Min.   :0.100    </w:t>
+        <w:t xml:space="preserve">##  Min.   : 2450         Min.   :0.1100   </w:t>
       </w:r>
       <w:r>
         <w:br/>
@@ -94,7 +94,7 @@
         <w:rPr>
           <w:rStyle w:val="VerbatimChar"/>
         </w:rPr>
-        <w:t xml:space="preserve">##  1st Qu.: 880          1st Qu.:0.220    </w:t>
+        <w:t xml:space="preserve">##  1st Qu.: 7335         1st Qu.:0.1250   </w:t>
       </w:r>
       <w:r>
         <w:br/>
@@ -103,7 +103,7 @@
         <w:rPr>
           <w:rStyle w:val="VerbatimChar"/>
         </w:rPr>
-        <w:t xml:space="preserve">##  Median :1100          Median :0.315    </w:t>
+        <w:t xml:space="preserve">##  Median :14588         Median :0.1500   </w:t>
       </w:r>
       <w:r>
         <w:br/>
@@ -112,7 +112,7 @@
         <w:rPr>
           <w:rStyle w:val="VerbatimChar"/>
         </w:rPr>
-        <w:t xml:space="preserve">##  Mean   :1132          Mean   :0.346    </w:t>
+        <w:t xml:space="preserve">##  Mean   :15395         Mean   :0.1655   </w:t>
       </w:r>
       <w:r>
         <w:br/>
@@ -121,7 +121,7 @@
         <w:rPr>
           <w:rStyle w:val="VerbatimChar"/>
         </w:rPr>
-        <w:t xml:space="preserve">##  3rd Qu.:1412          3rd Qu.:0.475    </w:t>
+        <w:t xml:space="preserve">##  3rd Qu.:21663         3rd Qu.:0.2050   </w:t>
       </w:r>
       <w:r>
         <w:br/>
@@ -130,7 +130,7 @@
         <w:rPr>
           <w:rStyle w:val="VerbatimChar"/>
         </w:rPr>
-        <w:t xml:space="preserve">##  Max.   :1650          Max.   :0.700</w:t>
+        <w:t xml:space="preserve">##  Max.   :36300         Max.   :0.2500</w:t>
       </w:r>
     </w:p>
     <w:p>
@@ -304,13 +304,13 @@
       </w:r>
     </w:p>
     <w:bookmarkEnd w:id="22"/>
-    <w:bookmarkStart w:id="26" w:name="visualizacin-de-la-matriz-de-distancias"/>
+    <w:bookmarkStart w:id="26" w:name="visualización-de-la-matriz-de-distancias"/>
     <w:p>
       <w:pPr>
         <w:pStyle w:val="Heading2"/>
       </w:pPr>
       <w:r>
-        <w:t xml:space="preserve">Visualizaci?n de la matriz de distancias</w:t>
+        <w:t xml:space="preserve">Visualización de la matriz de distancias</w:t>
       </w:r>
     </w:p>
     <w:p>
@@ -433,30 +433,6 @@
         <w:rPr>
           <w:rStyle w:val="NormalTok"/>
         </w:rPr>
-        <w:t xml:space="preserve">, </w:t>
-      </w:r>
-      <w:r>
-        <w:rPr>
-          <w:rStyle w:val="AttributeTok"/>
-        </w:rPr>
-        <w:t xml:space="preserve">k.max =</w:t>
-      </w:r>
-      <w:r>
-        <w:rPr>
-          <w:rStyle w:val="NormalTok"/>
-        </w:rPr>
-        <w:t xml:space="preserve"> </w:t>
-      </w:r>
-      <w:r>
-        <w:rPr>
-          <w:rStyle w:val="DecValTok"/>
-        </w:rPr>
-        <w:t xml:space="preserve">8</w:t>
-      </w:r>
-      <w:r>
-        <w:rPr>
-          <w:rStyle w:val="NormalTok"/>
-        </w:rPr>
         <w:t xml:space="preserve">)</w:t>
       </w:r>
     </w:p>
@@ -512,17 +488,17 @@
         <w:pStyle w:val="BodyText"/>
       </w:pPr>
       <w:r>
-        <w:t xml:space="preserve">Tal como se pudo observar en la gráfica de las distancias, con el método del codo, observamos que podemos formar 3 clusters o grupos.</w:t>
+        <w:t xml:space="preserve">Tal como se podía observar en la gráfica de las distancias, tras el método del codo, observamos que podemos formar 3 clusters o grupos.</w:t>
       </w:r>
     </w:p>
     <w:bookmarkEnd w:id="30"/>
-    <w:bookmarkStart w:id="31" w:name="formacin-de-los-clusters"/>
+    <w:bookmarkStart w:id="31" w:name="formación-de-los-clusters"/>
     <w:p>
       <w:pPr>
         <w:pStyle w:val="Heading2"/>
       </w:pPr>
       <w:r>
-        <w:t xml:space="preserve">Formaci?n de los clusters</w:t>
+        <w:t xml:space="preserve">Formación de los clusters</w:t>
       </w:r>
     </w:p>
     <w:p>
@@ -803,7 +779,7 @@
         <w:rPr>
           <w:rStyle w:val="StringTok"/>
         </w:rPr>
-        <w:t xml:space="preserve">"#00EEEE"</w:t>
+        <w:t xml:space="preserve">"#00AFBB"</w:t>
       </w:r>
       <w:r>
         <w:rPr>
@@ -978,15 +954,6 @@
       <w:pPr>
         <w:pStyle w:val="SourceCode"/>
       </w:pPr>
-      <w:r>
-        <w:rPr>
-          <w:rStyle w:val="VerbatimChar"/>
-        </w:rPr>
-        <w:t xml:space="preserve">## Too few points to calculate an ellipse</w:t>
-      </w:r>
-      <w:r>
-        <w:br/>
-      </w:r>
       <w:r>
         <w:rPr>
           <w:rStyle w:val="VerbatimChar"/>
@@ -1062,7 +1029,7 @@
         <w:t xml:space="preserve">Cluster 1</w:t>
       </w:r>
       <w:r>
-        <w:t xml:space="preserve">: Es el cluster formado por los modelos de plumones, Modelo 10, Modelo 9 y Modelo 3, este cluster esta influenciado, solo por el Volumen de producción.</w:t>
+        <w:t xml:space="preserve">: Es el cluster formado por los tipos de plumones, ECO 47, ECO 52, JUMBO 60 y AQUAMAX 60, este cluster esta influenciado, solo por el ratio de ganancia.</w:t>
       </w:r>
     </w:p>
     <w:p>
@@ -1080,7 +1047,7 @@
         <w:t xml:space="preserve">Cluster 2</w:t>
       </w:r>
       <w:r>
-        <w:t xml:space="preserve">: Es el cluster formado por los tipos de plumones, Modelo 4, Modelo 7 y Modelo 8, este cluster esta influenciado, solo por el Ratio de ganancia.</w:t>
+        <w:t xml:space="preserve">: Es el cluster formado por los tipos de plumones, MAX 52, MAX 60, JUMBO 52, JUMBO 47 y AQUAMAX 47, este cluster esta influenciado, tanto por el volumen de la producción y el ratio de ganancia.</w:t>
       </w:r>
     </w:p>
     <w:p>
@@ -1098,7 +1065,7 @@
         <w:t xml:space="preserve">Cluster 3</w:t>
       </w:r>
       <w:r>
-        <w:t xml:space="preserve">: Es el cluster formado por los tipos de plumones, Modelo 1, Modelo 2, Modelo 5 y Modelo 6, este cluster esta influenciado, tanto por el volumen de producción como por el ratio de ganancia.</w:t>
+        <w:t xml:space="preserve">: Es el cluster formado por los tipos de plumones, MAX 45 y AQUAMAX 52, este cluster esta influenciado, solo por el volumen de producción.</w:t>
       </w:r>
     </w:p>
     <w:bookmarkEnd w:id="35"/>

</xml_diff>